<commit_message>
Skrevet mer på rapport
</commit_message>
<xml_diff>
--- a/Eksamen/Word og PDF/Ambisjoner_for_eksamen.docx
+++ b/Eksamen/Word og PDF/Ambisjoner_for_eksamen.docx
@@ -21,128 +21,8 @@
           <w:sz w:val="24"/>
           <w:szCs w:val="24"/>
         </w:rPr>
-        <w:t>Vanskelighetsgrad:</w:t>
-      </w:r>
-    </w:p>
-    <w:p>
-      <w:pPr>
-        <w:spacing w:line="360" w:lineRule="auto"/>
-        <w:rPr>
-          <w:rFonts w:ascii="Arial" w:hAnsi="Arial" w:cs="Arial"/>
-          <w:sz w:val="24"/>
-          <w:szCs w:val="24"/>
-        </w:rPr>
-      </w:pPr>
-      <w:r>
-        <w:rPr>
-          <w:rFonts w:ascii="Arial" w:hAnsi="Arial" w:cs="Arial"/>
-          <w:sz w:val="24"/>
-          <w:szCs w:val="24"/>
-        </w:rPr>
-        <w:t>Før jeg i det hele tatt så på oppgaven har jeg hatt som mål</w:t>
-      </w:r>
-      <w:r>
-        <w:rPr>
-          <w:rFonts w:ascii="Arial" w:hAnsi="Arial" w:cs="Arial"/>
-          <w:sz w:val="24"/>
-          <w:szCs w:val="24"/>
-        </w:rPr>
-        <w:t xml:space="preserve"> om </w:t>
-      </w:r>
-      <w:r>
-        <w:rPr>
-          <w:rFonts w:ascii="Arial" w:hAnsi="Arial" w:cs="Arial"/>
-          <w:sz w:val="24"/>
-          <w:szCs w:val="24"/>
-        </w:rPr>
-        <w:t xml:space="preserve">å få A eller B i faget. </w:t>
-      </w:r>
-      <w:r>
-        <w:rPr>
-          <w:rFonts w:ascii="Arial" w:hAnsi="Arial" w:cs="Arial"/>
-          <w:sz w:val="24"/>
-          <w:szCs w:val="24"/>
-        </w:rPr>
-        <w:t xml:space="preserve">Ettersom jeg hadde noe HTML og CSS på videregående var dette et kurs jeg </w:t>
-      </w:r>
-      <w:r>
-        <w:rPr>
-          <w:rFonts w:ascii="Arial" w:hAnsi="Arial" w:cs="Arial"/>
-          <w:sz w:val="24"/>
-          <w:szCs w:val="24"/>
-        </w:rPr>
-        <w:t xml:space="preserve">følte jeg </w:t>
-      </w:r>
-      <w:r>
-        <w:rPr>
-          <w:rFonts w:ascii="Arial" w:hAnsi="Arial" w:cs="Arial"/>
-          <w:sz w:val="24"/>
-          <w:szCs w:val="24"/>
-        </w:rPr>
-        <w:t>hadde god kontroll</w:t>
-      </w:r>
-      <w:r>
-        <w:rPr>
-          <w:rFonts w:ascii="Arial" w:hAnsi="Arial" w:cs="Arial"/>
-          <w:sz w:val="24"/>
-          <w:szCs w:val="24"/>
-        </w:rPr>
-        <w:t xml:space="preserve"> på. </w:t>
-      </w:r>
-      <w:r>
-        <w:rPr>
-          <w:rFonts w:ascii="Arial" w:hAnsi="Arial" w:cs="Arial"/>
-          <w:sz w:val="24"/>
-          <w:szCs w:val="24"/>
-        </w:rPr>
-        <w:t>Jeg følte derfor at det var mulig å sikte for den A eller B.</w:t>
-      </w:r>
-    </w:p>
-    <w:p>
-      <w:pPr>
-        <w:spacing w:line="360" w:lineRule="auto"/>
-        <w:rPr>
-          <w:rFonts w:ascii="Arial" w:hAnsi="Arial" w:cs="Arial"/>
-          <w:sz w:val="24"/>
-          <w:szCs w:val="24"/>
-        </w:rPr>
-      </w:pPr>
-      <w:r>
-        <w:rPr>
-          <w:rFonts w:ascii="Arial" w:hAnsi="Arial" w:cs="Arial"/>
-          <w:sz w:val="24"/>
-          <w:szCs w:val="24"/>
-        </w:rPr>
-        <w:t xml:space="preserve">Også etter å ha sett på kravene </w:t>
-      </w:r>
-      <w:r>
-        <w:rPr>
-          <w:rFonts w:ascii="Arial" w:hAnsi="Arial" w:cs="Arial"/>
-          <w:sz w:val="24"/>
-          <w:szCs w:val="24"/>
-        </w:rPr>
-        <w:t xml:space="preserve">hadde jeg fortsatt som mål å nå karakteren A eller B. </w:t>
-      </w:r>
-    </w:p>
-    <w:p>
-      <w:pPr>
-        <w:spacing w:line="360" w:lineRule="auto"/>
-        <w:rPr>
-          <w:rFonts w:ascii="Arial" w:hAnsi="Arial" w:cs="Arial"/>
-          <w:sz w:val="24"/>
-          <w:szCs w:val="24"/>
-        </w:rPr>
-      </w:pPr>
-    </w:p>
-    <w:p>
-      <w:pPr>
-        <w:spacing w:line="360" w:lineRule="auto"/>
-        <w:rPr>
-          <w:rFonts w:ascii="Arial" w:hAnsi="Arial" w:cs="Arial"/>
-          <w:sz w:val="24"/>
-          <w:szCs w:val="24"/>
-        </w:rPr>
-      </w:pPr>
+        <w:t>Ambisjoner</w:t>
+      </w:r>
       <w:r>
         <w:rPr>
           <w:rFonts w:ascii="Arial" w:hAnsi="Arial" w:cs="Arial"/>
@@ -151,289 +31,107 @@
           <w:sz w:val="24"/>
           <w:szCs w:val="24"/>
         </w:rPr>
-        <w:t>Redegjørelse</w:t>
-      </w:r>
-      <w:r>
-        <w:rPr>
-          <w:rFonts w:ascii="Arial" w:hAnsi="Arial" w:cs="Arial"/>
-          <w:sz w:val="24"/>
-          <w:szCs w:val="24"/>
-        </w:rPr>
-        <w:t xml:space="preserve">: </w:t>
-      </w:r>
-    </w:p>
-    <w:p>
-      <w:pPr>
-        <w:spacing w:line="360" w:lineRule="auto"/>
-        <w:rPr>
-          <w:rFonts w:ascii="Arial" w:hAnsi="Arial" w:cs="Arial"/>
-          <w:sz w:val="24"/>
-          <w:szCs w:val="24"/>
-        </w:rPr>
-      </w:pPr>
-      <w:r>
-        <w:rPr>
-          <w:rFonts w:ascii="Arial" w:hAnsi="Arial" w:cs="Arial"/>
-          <w:sz w:val="24"/>
-          <w:szCs w:val="24"/>
-        </w:rPr>
-        <w:t>Slik jeg jobbet meg gjennom oppgaven var som følger</w:t>
-      </w:r>
-      <w:r>
-        <w:rPr>
-          <w:rFonts w:ascii="Arial" w:hAnsi="Arial" w:cs="Arial"/>
-          <w:sz w:val="24"/>
-          <w:szCs w:val="24"/>
-        </w:rPr>
-        <w:t xml:space="preserve">. Jeg leste gjennom </w:t>
-      </w:r>
-      <w:r>
-        <w:rPr>
-          <w:rFonts w:ascii="Arial" w:hAnsi="Arial" w:cs="Arial"/>
-          <w:sz w:val="24"/>
-          <w:szCs w:val="24"/>
-        </w:rPr>
-        <w:t>oppgaven flere ganger, deretter lagde jeg meg en sjekkliste med alle kravene fra minstekravet til karakter A</w:t>
-      </w:r>
-      <w:r>
-        <w:rPr>
-          <w:rFonts w:ascii="Arial" w:hAnsi="Arial" w:cs="Arial"/>
-          <w:sz w:val="24"/>
-          <w:szCs w:val="24"/>
-        </w:rPr>
-        <w:t>.</w:t>
-      </w:r>
-    </w:p>
-    <w:p>
-      <w:pPr>
-        <w:spacing w:line="360" w:lineRule="auto"/>
-        <w:rPr>
-          <w:rFonts w:ascii="Arial" w:hAnsi="Arial" w:cs="Arial"/>
-          <w:sz w:val="24"/>
-          <w:szCs w:val="24"/>
-        </w:rPr>
-      </w:pPr>
-      <w:r>
-        <w:rPr>
-          <w:rFonts w:ascii="Arial" w:hAnsi="Arial" w:cs="Arial"/>
-          <w:sz w:val="24"/>
-          <w:szCs w:val="24"/>
-        </w:rPr>
-        <w:t xml:space="preserve">Deretter hadde jeg som mål å fullføre alle nettsidene, både mobil og </w:t>
-      </w:r>
-      <w:r>
-        <w:rPr>
-          <w:rFonts w:ascii="Arial" w:hAnsi="Arial" w:cs="Arial"/>
-          <w:sz w:val="24"/>
-          <w:szCs w:val="24"/>
-        </w:rPr>
-        <w:t>desktop</w:t>
-      </w:r>
-      <w:r>
-        <w:rPr>
-          <w:rFonts w:ascii="Arial" w:hAnsi="Arial" w:cs="Arial"/>
-          <w:sz w:val="24"/>
-          <w:szCs w:val="24"/>
-        </w:rPr>
-        <w:t xml:space="preserve"> ut </w:t>
-      </w:r>
-      <w:proofErr w:type="gramStart"/>
-      <w:r>
-        <w:rPr>
-          <w:rFonts w:ascii="Arial" w:hAnsi="Arial" w:cs="Arial"/>
-          <w:sz w:val="24"/>
-          <w:szCs w:val="24"/>
-        </w:rPr>
-        <w:t>i fra</w:t>
-      </w:r>
-      <w:proofErr w:type="gramEnd"/>
-      <w:r>
-        <w:rPr>
-          <w:rFonts w:ascii="Arial" w:hAnsi="Arial" w:cs="Arial"/>
-          <w:sz w:val="24"/>
-          <w:szCs w:val="24"/>
-        </w:rPr>
-        <w:t xml:space="preserve"> utseende på</w:t>
-      </w:r>
-      <w:r>
-        <w:rPr>
-          <w:rFonts w:ascii="Arial" w:hAnsi="Arial" w:cs="Arial"/>
-          <w:sz w:val="24"/>
-          <w:szCs w:val="24"/>
-        </w:rPr>
-        <w:t xml:space="preserve"> demo-videoen. Målet var at de skulle se så like ut som mulig, før jeg begynte med noe annet.</w:t>
-      </w:r>
-    </w:p>
-    <w:p>
-      <w:pPr>
-        <w:spacing w:line="360" w:lineRule="auto"/>
-        <w:rPr>
-          <w:rFonts w:ascii="Arial" w:hAnsi="Arial" w:cs="Arial"/>
-          <w:sz w:val="24"/>
-          <w:szCs w:val="24"/>
-        </w:rPr>
-      </w:pPr>
-      <w:r>
-        <w:rPr>
-          <w:rFonts w:ascii="Arial" w:hAnsi="Arial" w:cs="Arial"/>
-          <w:sz w:val="24"/>
-          <w:szCs w:val="24"/>
-        </w:rPr>
-        <w:t>Jeg begynte med</w:t>
-      </w:r>
-      <w:r>
-        <w:rPr>
-          <w:rFonts w:ascii="Arial" w:hAnsi="Arial" w:cs="Arial"/>
-          <w:sz w:val="24"/>
-          <w:szCs w:val="24"/>
-        </w:rPr>
-        <w:t xml:space="preserve"> </w:t>
-      </w:r>
-      <w:proofErr w:type="spellStart"/>
-      <w:r>
-        <w:rPr>
-          <w:rFonts w:ascii="Arial" w:hAnsi="Arial" w:cs="Arial"/>
-          <w:sz w:val="24"/>
-          <w:szCs w:val="24"/>
-        </w:rPr>
-        <w:t>index</w:t>
-      </w:r>
-      <w:proofErr w:type="spellEnd"/>
-      <w:r>
-        <w:rPr>
-          <w:rFonts w:ascii="Arial" w:hAnsi="Arial" w:cs="Arial"/>
-          <w:sz w:val="24"/>
-          <w:szCs w:val="24"/>
-        </w:rPr>
-        <w:t xml:space="preserve"> siden</w:t>
-      </w:r>
-      <w:r>
-        <w:rPr>
-          <w:rFonts w:ascii="Arial" w:hAnsi="Arial" w:cs="Arial"/>
-          <w:sz w:val="24"/>
-          <w:szCs w:val="24"/>
-        </w:rPr>
-        <w:t xml:space="preserve"> for mobil, ettersom vi har hatt </w:t>
-      </w:r>
-      <w:proofErr w:type="gramStart"/>
-      <w:r>
-        <w:rPr>
-          <w:rFonts w:ascii="Arial" w:hAnsi="Arial" w:cs="Arial"/>
-          <w:sz w:val="24"/>
-          <w:szCs w:val="24"/>
-        </w:rPr>
-        <w:t>fokus</w:t>
-      </w:r>
-      <w:proofErr w:type="gramEnd"/>
-      <w:r>
-        <w:rPr>
-          <w:rFonts w:ascii="Arial" w:hAnsi="Arial" w:cs="Arial"/>
-          <w:sz w:val="24"/>
-          <w:szCs w:val="24"/>
-        </w:rPr>
-        <w:t xml:space="preserve"> på mobile-first. Deretter </w:t>
-      </w:r>
-      <w:r>
-        <w:rPr>
-          <w:rFonts w:ascii="Arial" w:hAnsi="Arial" w:cs="Arial"/>
-          <w:sz w:val="24"/>
-          <w:szCs w:val="24"/>
-        </w:rPr>
-        <w:t>ble det desktop siden. Slik fortsatte jeg til alle tre sidene var ferdig.</w:t>
-      </w:r>
-    </w:p>
-    <w:p>
-      <w:pPr>
-        <w:spacing w:line="360" w:lineRule="auto"/>
-        <w:rPr>
-          <w:rFonts w:ascii="Arial" w:hAnsi="Arial" w:cs="Arial"/>
-          <w:sz w:val="24"/>
-          <w:szCs w:val="24"/>
-        </w:rPr>
-      </w:pPr>
-      <w:r>
-        <w:rPr>
-          <w:rFonts w:ascii="Arial" w:hAnsi="Arial" w:cs="Arial"/>
-          <w:sz w:val="24"/>
-          <w:szCs w:val="24"/>
-        </w:rPr>
-        <w:t>Gjennom oppbyggingen av nettstedet hadde jeg naturligvis noen punkter i bakhodet, som div-bruk</w:t>
-      </w:r>
-      <w:r>
-        <w:rPr>
-          <w:rFonts w:ascii="Arial" w:hAnsi="Arial" w:cs="Arial"/>
-          <w:sz w:val="24"/>
-          <w:szCs w:val="24"/>
-        </w:rPr>
-        <w:t>, font-</w:t>
-      </w:r>
-      <w:proofErr w:type="spellStart"/>
-      <w:r>
-        <w:rPr>
-          <w:rFonts w:ascii="Arial" w:hAnsi="Arial" w:cs="Arial"/>
-          <w:sz w:val="24"/>
-          <w:szCs w:val="24"/>
-        </w:rPr>
-        <w:t>awsome</w:t>
-      </w:r>
-      <w:proofErr w:type="spellEnd"/>
-      <w:r>
-        <w:rPr>
-          <w:rFonts w:ascii="Arial" w:hAnsi="Arial" w:cs="Arial"/>
-          <w:sz w:val="24"/>
-          <w:szCs w:val="24"/>
-        </w:rPr>
-        <w:t>, og</w:t>
-      </w:r>
-      <w:r>
-        <w:rPr>
-          <w:rFonts w:ascii="Arial" w:hAnsi="Arial" w:cs="Arial"/>
-          <w:sz w:val="24"/>
-          <w:szCs w:val="24"/>
-        </w:rPr>
-        <w:t xml:space="preserve"> </w:t>
-      </w:r>
-      <w:r>
-        <w:rPr>
-          <w:rFonts w:ascii="Arial" w:hAnsi="Arial" w:cs="Arial"/>
-          <w:sz w:val="24"/>
-          <w:szCs w:val="24"/>
-        </w:rPr>
-        <w:t>bruken av dummy tekst og placeholder bilder.</w:t>
-      </w:r>
-    </w:p>
-    <w:p>
-      <w:pPr>
-        <w:spacing w:line="360" w:lineRule="auto"/>
-        <w:rPr>
-          <w:rFonts w:ascii="Arial" w:hAnsi="Arial" w:cs="Arial"/>
-          <w:sz w:val="24"/>
-          <w:szCs w:val="24"/>
-        </w:rPr>
-      </w:pPr>
-      <w:r>
-        <w:rPr>
-          <w:rFonts w:ascii="Arial" w:hAnsi="Arial" w:cs="Arial"/>
-          <w:sz w:val="24"/>
-          <w:szCs w:val="24"/>
-        </w:rPr>
-        <w:t>Etter alle sidene var «ferdig» validerte</w:t>
-      </w:r>
-      <w:r>
-        <w:rPr>
-          <w:rFonts w:ascii="Arial" w:hAnsi="Arial" w:cs="Arial"/>
-          <w:sz w:val="24"/>
-          <w:szCs w:val="24"/>
-        </w:rPr>
-        <w:t xml:space="preserve"> jeg sidene </w:t>
-      </w:r>
-      <w:r>
-        <w:rPr>
-          <w:rFonts w:ascii="Arial" w:hAnsi="Arial" w:cs="Arial"/>
-          <w:sz w:val="24"/>
-          <w:szCs w:val="24"/>
-        </w:rPr>
-        <w:t>og begynte på sjekklisten.</w:t>
+        <w:t>:</w:t>
+      </w:r>
+    </w:p>
+    <w:p>
+      <w:pPr>
+        <w:spacing w:line="360" w:lineRule="auto"/>
+        <w:rPr>
+          <w:rFonts w:ascii="Arial" w:hAnsi="Arial" w:cs="Arial"/>
+          <w:sz w:val="24"/>
+          <w:szCs w:val="24"/>
+        </w:rPr>
+      </w:pPr>
+      <w:r>
+        <w:rPr>
+          <w:rFonts w:ascii="Arial" w:hAnsi="Arial" w:cs="Arial"/>
+          <w:sz w:val="24"/>
+          <w:szCs w:val="24"/>
+        </w:rPr>
+        <w:t>Før jeg i det hele tatt så på oppgaven har jeg hatt som mål</w:t>
+      </w:r>
+      <w:r>
+        <w:rPr>
+          <w:rFonts w:ascii="Arial" w:hAnsi="Arial" w:cs="Arial"/>
+          <w:sz w:val="24"/>
+          <w:szCs w:val="24"/>
+        </w:rPr>
+        <w:t xml:space="preserve"> om </w:t>
+      </w:r>
+      <w:r>
+        <w:rPr>
+          <w:rFonts w:ascii="Arial" w:hAnsi="Arial" w:cs="Arial"/>
+          <w:sz w:val="24"/>
+          <w:szCs w:val="24"/>
+        </w:rPr>
+        <w:t xml:space="preserve">å få A eller B i faget. </w:t>
+      </w:r>
+      <w:r>
+        <w:rPr>
+          <w:rFonts w:ascii="Arial" w:hAnsi="Arial" w:cs="Arial"/>
+          <w:sz w:val="24"/>
+          <w:szCs w:val="24"/>
+        </w:rPr>
+        <w:t xml:space="preserve">Ettersom jeg hadde noe HTML og CSS på videregående var dette et kurs jeg </w:t>
+      </w:r>
+      <w:r>
+        <w:rPr>
+          <w:rFonts w:ascii="Arial" w:hAnsi="Arial" w:cs="Arial"/>
+          <w:sz w:val="24"/>
+          <w:szCs w:val="24"/>
+        </w:rPr>
+        <w:t xml:space="preserve">følte jeg </w:t>
+      </w:r>
+      <w:r>
+        <w:rPr>
+          <w:rFonts w:ascii="Arial" w:hAnsi="Arial" w:cs="Arial"/>
+          <w:sz w:val="24"/>
+          <w:szCs w:val="24"/>
+        </w:rPr>
+        <w:t>hadde god kontroll</w:t>
+      </w:r>
+      <w:r>
+        <w:rPr>
+          <w:rFonts w:ascii="Arial" w:hAnsi="Arial" w:cs="Arial"/>
+          <w:sz w:val="24"/>
+          <w:szCs w:val="24"/>
+        </w:rPr>
+        <w:t xml:space="preserve"> på. </w:t>
+      </w:r>
+      <w:r>
+        <w:rPr>
+          <w:rFonts w:ascii="Arial" w:hAnsi="Arial" w:cs="Arial"/>
+          <w:sz w:val="24"/>
+          <w:szCs w:val="24"/>
+        </w:rPr>
+        <w:t>Jeg følte derfor at det var mulig å sikte for den A eller B.</w:t>
+      </w:r>
+    </w:p>
+    <w:p>
+      <w:pPr>
+        <w:spacing w:line="360" w:lineRule="auto"/>
+        <w:rPr>
+          <w:rFonts w:ascii="Arial" w:hAnsi="Arial" w:cs="Arial"/>
+          <w:sz w:val="24"/>
+          <w:szCs w:val="24"/>
+        </w:rPr>
+      </w:pPr>
+      <w:r>
+        <w:rPr>
+          <w:rFonts w:ascii="Arial" w:hAnsi="Arial" w:cs="Arial"/>
+          <w:sz w:val="24"/>
+          <w:szCs w:val="24"/>
+        </w:rPr>
+        <w:t xml:space="preserve">Også etter å ha sett på kravene </w:t>
+      </w:r>
+      <w:r>
+        <w:rPr>
+          <w:rFonts w:ascii="Arial" w:hAnsi="Arial" w:cs="Arial"/>
+          <w:sz w:val="24"/>
+          <w:szCs w:val="24"/>
+        </w:rPr>
+        <w:t xml:space="preserve">hadde jeg fortsatt som mål å nå karakteren A eller B. </w:t>
       </w:r>
     </w:p>
     <w:p>
@@ -463,66 +161,144 @@
           <w:sz w:val="24"/>
           <w:szCs w:val="24"/>
         </w:rPr>
-        <w:t>Utfordringer:</w:t>
-      </w:r>
-    </w:p>
-    <w:p>
-      <w:pPr>
-        <w:spacing w:line="360" w:lineRule="auto"/>
-        <w:rPr>
-          <w:rFonts w:ascii="Arial" w:hAnsi="Arial" w:cs="Arial"/>
-          <w:sz w:val="24"/>
-          <w:szCs w:val="24"/>
-        </w:rPr>
-      </w:pPr>
-    </w:p>
-    <w:p>
-      <w:pPr>
-        <w:spacing w:line="360" w:lineRule="auto"/>
-        <w:rPr>
-          <w:rFonts w:ascii="Arial" w:hAnsi="Arial" w:cs="Arial"/>
-          <w:sz w:val="24"/>
-          <w:szCs w:val="24"/>
-        </w:rPr>
-      </w:pPr>
-    </w:p>
-    <w:p>
-      <w:pPr>
-        <w:spacing w:line="360" w:lineRule="auto"/>
-        <w:rPr>
-          <w:rFonts w:ascii="Arial" w:hAnsi="Arial" w:cs="Arial"/>
-          <w:sz w:val="24"/>
-          <w:szCs w:val="24"/>
-        </w:rPr>
-      </w:pPr>
-    </w:p>
-    <w:p>
-      <w:pPr>
-        <w:spacing w:line="360" w:lineRule="auto"/>
-        <w:rPr>
-          <w:rFonts w:ascii="Arial" w:hAnsi="Arial" w:cs="Arial"/>
-          <w:sz w:val="24"/>
-          <w:szCs w:val="24"/>
-        </w:rPr>
-      </w:pPr>
-      <w:r>
-        <w:rPr>
-          <w:rFonts w:ascii="Arial" w:hAnsi="Arial" w:cs="Arial"/>
-          <w:sz w:val="24"/>
-          <w:szCs w:val="24"/>
-        </w:rPr>
-        <w:t>Kilder:</w:t>
-      </w:r>
-    </w:p>
-    <w:p>
-      <w:pPr>
-        <w:spacing w:line="360" w:lineRule="auto"/>
-        <w:rPr>
-          <w:rFonts w:ascii="Arial" w:hAnsi="Arial" w:cs="Arial"/>
-          <w:sz w:val="24"/>
-          <w:szCs w:val="24"/>
-        </w:rPr>
-      </w:pPr>
+        <w:t>Redegjørelse</w:t>
+      </w:r>
+      <w:r>
+        <w:rPr>
+          <w:rFonts w:ascii="Arial" w:hAnsi="Arial" w:cs="Arial"/>
+          <w:sz w:val="24"/>
+          <w:szCs w:val="24"/>
+        </w:rPr>
+        <w:t xml:space="preserve">: </w:t>
+      </w:r>
+    </w:p>
+    <w:p>
+      <w:pPr>
+        <w:spacing w:line="360" w:lineRule="auto"/>
+        <w:rPr>
+          <w:rFonts w:ascii="Arial" w:hAnsi="Arial" w:cs="Arial"/>
+          <w:sz w:val="24"/>
+          <w:szCs w:val="24"/>
+        </w:rPr>
+      </w:pPr>
+      <w:r>
+        <w:rPr>
+          <w:rFonts w:ascii="Arial" w:hAnsi="Arial" w:cs="Arial"/>
+          <w:sz w:val="24"/>
+          <w:szCs w:val="24"/>
+        </w:rPr>
+        <w:t>Slik jeg jobbet meg gjennom oppgaven var som følger</w:t>
+      </w:r>
+      <w:r>
+        <w:rPr>
+          <w:rFonts w:ascii="Arial" w:hAnsi="Arial" w:cs="Arial"/>
+          <w:sz w:val="24"/>
+          <w:szCs w:val="24"/>
+        </w:rPr>
+        <w:t xml:space="preserve">. Jeg leste gjennom </w:t>
+      </w:r>
+      <w:r>
+        <w:rPr>
+          <w:rFonts w:ascii="Arial" w:hAnsi="Arial" w:cs="Arial"/>
+          <w:sz w:val="24"/>
+          <w:szCs w:val="24"/>
+        </w:rPr>
+        <w:t>oppgaven flere ganger, deretter lagde jeg meg en sjekkliste med alle kravene fra minstekravet til karakter A</w:t>
+      </w:r>
+      <w:r>
+        <w:rPr>
+          <w:rFonts w:ascii="Arial" w:hAnsi="Arial" w:cs="Arial"/>
+          <w:sz w:val="24"/>
+          <w:szCs w:val="24"/>
+        </w:rPr>
+        <w:t>.</w:t>
+      </w:r>
+    </w:p>
+    <w:p>
+      <w:pPr>
+        <w:spacing w:line="360" w:lineRule="auto"/>
+        <w:rPr>
+          <w:rFonts w:ascii="Arial" w:hAnsi="Arial" w:cs="Arial"/>
+          <w:sz w:val="24"/>
+          <w:szCs w:val="24"/>
+        </w:rPr>
+      </w:pPr>
+      <w:r>
+        <w:rPr>
+          <w:rFonts w:ascii="Arial" w:hAnsi="Arial" w:cs="Arial"/>
+          <w:sz w:val="24"/>
+          <w:szCs w:val="24"/>
+        </w:rPr>
+        <w:t xml:space="preserve">Deretter hadde jeg som mål å fullføre alle nettsidene, både mobil og </w:t>
+      </w:r>
+      <w:r>
+        <w:rPr>
+          <w:rFonts w:ascii="Arial" w:hAnsi="Arial" w:cs="Arial"/>
+          <w:sz w:val="24"/>
+          <w:szCs w:val="24"/>
+        </w:rPr>
+        <w:t>desktop</w:t>
+      </w:r>
+      <w:r>
+        <w:rPr>
+          <w:rFonts w:ascii="Arial" w:hAnsi="Arial" w:cs="Arial"/>
+          <w:sz w:val="24"/>
+          <w:szCs w:val="24"/>
+        </w:rPr>
+        <w:t xml:space="preserve"> ut </w:t>
+      </w:r>
+      <w:proofErr w:type="gramStart"/>
+      <w:r>
+        <w:rPr>
+          <w:rFonts w:ascii="Arial" w:hAnsi="Arial" w:cs="Arial"/>
+          <w:sz w:val="24"/>
+          <w:szCs w:val="24"/>
+        </w:rPr>
+        <w:t>i fra</w:t>
+      </w:r>
+      <w:proofErr w:type="gramEnd"/>
+      <w:r>
+        <w:rPr>
+          <w:rFonts w:ascii="Arial" w:hAnsi="Arial" w:cs="Arial"/>
+          <w:sz w:val="24"/>
+          <w:szCs w:val="24"/>
+        </w:rPr>
+        <w:t xml:space="preserve"> utseende på</w:t>
+      </w:r>
+      <w:r>
+        <w:rPr>
+          <w:rFonts w:ascii="Arial" w:hAnsi="Arial" w:cs="Arial"/>
+          <w:sz w:val="24"/>
+          <w:szCs w:val="24"/>
+        </w:rPr>
+        <w:t xml:space="preserve"> demo-videoen. Målet var at de skulle se så like ut som mulig, før jeg begynte med noe annet.</w:t>
+      </w:r>
+    </w:p>
+    <w:p>
+      <w:pPr>
+        <w:spacing w:line="360" w:lineRule="auto"/>
+        <w:rPr>
+          <w:rFonts w:ascii="Arial" w:hAnsi="Arial" w:cs="Arial"/>
+          <w:sz w:val="24"/>
+          <w:szCs w:val="24"/>
+        </w:rPr>
+      </w:pPr>
+      <w:r>
+        <w:rPr>
+          <w:rFonts w:ascii="Arial" w:hAnsi="Arial" w:cs="Arial"/>
+          <w:sz w:val="24"/>
+          <w:szCs w:val="24"/>
+        </w:rPr>
+        <w:t>Jeg begynte med</w:t>
+      </w:r>
+      <w:r>
+        <w:rPr>
+          <w:rFonts w:ascii="Arial" w:hAnsi="Arial" w:cs="Arial"/>
+          <w:sz w:val="24"/>
+          <w:szCs w:val="24"/>
+        </w:rPr>
+        <w:t xml:space="preserve"> </w:t>
+      </w:r>
       <w:proofErr w:type="spellStart"/>
       <w:r>
         <w:rPr>
@@ -530,7 +306,7 @@
           <w:sz w:val="24"/>
           <w:szCs w:val="24"/>
         </w:rPr>
-        <w:t>Lorem</w:t>
+        <w:t>index</w:t>
       </w:r>
       <w:proofErr w:type="spellEnd"/>
       <w:r>
@@ -539,8 +315,204 @@
           <w:sz w:val="24"/>
           <w:szCs w:val="24"/>
         </w:rPr>
+        <w:t xml:space="preserve"> siden</w:t>
+      </w:r>
+      <w:r>
+        <w:rPr>
+          <w:rFonts w:ascii="Arial" w:hAnsi="Arial" w:cs="Arial"/>
+          <w:sz w:val="24"/>
+          <w:szCs w:val="24"/>
+        </w:rPr>
+        <w:t xml:space="preserve"> for mobil, ettersom vi har hatt </w:t>
+      </w:r>
+      <w:proofErr w:type="gramStart"/>
+      <w:r>
+        <w:rPr>
+          <w:rFonts w:ascii="Arial" w:hAnsi="Arial" w:cs="Arial"/>
+          <w:sz w:val="24"/>
+          <w:szCs w:val="24"/>
+        </w:rPr>
+        <w:t>fokus</w:t>
+      </w:r>
+      <w:proofErr w:type="gramEnd"/>
+      <w:r>
+        <w:rPr>
+          <w:rFonts w:ascii="Arial" w:hAnsi="Arial" w:cs="Arial"/>
+          <w:sz w:val="24"/>
+          <w:szCs w:val="24"/>
+        </w:rPr>
+        <w:t xml:space="preserve"> på mobile-first. Deretter </w:t>
+      </w:r>
+      <w:r>
+        <w:rPr>
+          <w:rFonts w:ascii="Arial" w:hAnsi="Arial" w:cs="Arial"/>
+          <w:sz w:val="24"/>
+          <w:szCs w:val="24"/>
+        </w:rPr>
+        <w:t>ble det desktop siden. Slik fortsatte jeg til alle tre sidene var ferdig.</w:t>
+      </w:r>
+    </w:p>
+    <w:p>
+      <w:pPr>
+        <w:spacing w:line="360" w:lineRule="auto"/>
+        <w:rPr>
+          <w:rFonts w:ascii="Arial" w:hAnsi="Arial" w:cs="Arial"/>
+          <w:sz w:val="24"/>
+          <w:szCs w:val="24"/>
+        </w:rPr>
+      </w:pPr>
+      <w:r>
+        <w:rPr>
+          <w:rFonts w:ascii="Arial" w:hAnsi="Arial" w:cs="Arial"/>
+          <w:sz w:val="24"/>
+          <w:szCs w:val="24"/>
+        </w:rPr>
+        <w:t>Gjennom oppbyggingen av nettstedet hadde jeg naturligvis noen punkter i bakhodet, som div-bruk</w:t>
+      </w:r>
+      <w:r>
+        <w:rPr>
+          <w:rFonts w:ascii="Arial" w:hAnsi="Arial" w:cs="Arial"/>
+          <w:sz w:val="24"/>
+          <w:szCs w:val="24"/>
+        </w:rPr>
+        <w:t>, font-</w:t>
+      </w:r>
+      <w:proofErr w:type="spellStart"/>
+      <w:r>
+        <w:rPr>
+          <w:rFonts w:ascii="Arial" w:hAnsi="Arial" w:cs="Arial"/>
+          <w:sz w:val="24"/>
+          <w:szCs w:val="24"/>
+        </w:rPr>
+        <w:t>awsome</w:t>
+      </w:r>
+      <w:proofErr w:type="spellEnd"/>
+      <w:r>
+        <w:rPr>
+          <w:rFonts w:ascii="Arial" w:hAnsi="Arial" w:cs="Arial"/>
+          <w:sz w:val="24"/>
+          <w:szCs w:val="24"/>
+        </w:rPr>
+        <w:t>, og</w:t>
+      </w:r>
+      <w:r>
+        <w:rPr>
+          <w:rFonts w:ascii="Arial" w:hAnsi="Arial" w:cs="Arial"/>
+          <w:sz w:val="24"/>
+          <w:szCs w:val="24"/>
+        </w:rPr>
         <w:t xml:space="preserve"> </w:t>
       </w:r>
+      <w:r>
+        <w:rPr>
+          <w:rFonts w:ascii="Arial" w:hAnsi="Arial" w:cs="Arial"/>
+          <w:sz w:val="24"/>
+          <w:szCs w:val="24"/>
+        </w:rPr>
+        <w:t>bruken av dummy tekst og placeholder bilder.</w:t>
+      </w:r>
+    </w:p>
+    <w:p>
+      <w:pPr>
+        <w:spacing w:line="360" w:lineRule="auto"/>
+        <w:rPr>
+          <w:rFonts w:ascii="Arial" w:hAnsi="Arial" w:cs="Arial"/>
+          <w:sz w:val="24"/>
+          <w:szCs w:val="24"/>
+        </w:rPr>
+      </w:pPr>
+      <w:r>
+        <w:rPr>
+          <w:rFonts w:ascii="Arial" w:hAnsi="Arial" w:cs="Arial"/>
+          <w:sz w:val="24"/>
+          <w:szCs w:val="24"/>
+        </w:rPr>
+        <w:t>Etter alle sidene var «ferdig» validerte</w:t>
+      </w:r>
+      <w:r>
+        <w:rPr>
+          <w:rFonts w:ascii="Arial" w:hAnsi="Arial" w:cs="Arial"/>
+          <w:sz w:val="24"/>
+          <w:szCs w:val="24"/>
+        </w:rPr>
+        <w:t xml:space="preserve"> jeg sidene </w:t>
+      </w:r>
+      <w:r>
+        <w:rPr>
+          <w:rFonts w:ascii="Arial" w:hAnsi="Arial" w:cs="Arial"/>
+          <w:sz w:val="24"/>
+          <w:szCs w:val="24"/>
+        </w:rPr>
+        <w:t>og begynte på sjekklisten.</w:t>
+      </w:r>
+    </w:p>
+    <w:p>
+      <w:pPr>
+        <w:spacing w:line="360" w:lineRule="auto"/>
+        <w:rPr>
+          <w:rFonts w:ascii="Arial" w:hAnsi="Arial" w:cs="Arial"/>
+          <w:sz w:val="24"/>
+          <w:szCs w:val="24"/>
+        </w:rPr>
+      </w:pPr>
+    </w:p>
+    <w:p>
+      <w:pPr>
+        <w:spacing w:line="360" w:lineRule="auto"/>
+        <w:rPr>
+          <w:rFonts w:ascii="Arial" w:hAnsi="Arial" w:cs="Arial"/>
+          <w:sz w:val="24"/>
+          <w:szCs w:val="24"/>
+        </w:rPr>
+      </w:pPr>
+      <w:r>
+        <w:rPr>
+          <w:rFonts w:ascii="Arial" w:hAnsi="Arial" w:cs="Arial"/>
+          <w:b/>
+          <w:bCs/>
+          <w:sz w:val="24"/>
+          <w:szCs w:val="24"/>
+        </w:rPr>
+        <w:t>Utfordringer</w:t>
+      </w:r>
+      <w:r>
+        <w:rPr>
+          <w:rFonts w:ascii="Arial" w:hAnsi="Arial" w:cs="Arial"/>
+          <w:b/>
+          <w:bCs/>
+          <w:sz w:val="24"/>
+          <w:szCs w:val="24"/>
+        </w:rPr>
+        <w:t xml:space="preserve"> og problemer</w:t>
+      </w:r>
+      <w:r>
+        <w:rPr>
+          <w:rFonts w:ascii="Arial" w:hAnsi="Arial" w:cs="Arial"/>
+          <w:b/>
+          <w:bCs/>
+          <w:sz w:val="24"/>
+          <w:szCs w:val="24"/>
+        </w:rPr>
+        <w:t>:</w:t>
+      </w:r>
+    </w:p>
+    <w:p>
+      <w:pPr>
+        <w:spacing w:line="360" w:lineRule="auto"/>
+        <w:rPr>
+          <w:rFonts w:ascii="Arial" w:hAnsi="Arial" w:cs="Arial"/>
+          <w:sz w:val="24"/>
+          <w:szCs w:val="24"/>
+        </w:rPr>
+      </w:pPr>
+      <w:r>
+        <w:rPr>
+          <w:rFonts w:ascii="Arial" w:hAnsi="Arial" w:cs="Arial"/>
+          <w:sz w:val="24"/>
+          <w:szCs w:val="24"/>
+        </w:rPr>
+        <w:t xml:space="preserve">Et problem jeg sto ovenfor var </w:t>
+      </w:r>
       <w:proofErr w:type="spellStart"/>
       <w:r>
         <w:rPr>
@@ -548,7 +520,7 @@
           <w:sz w:val="24"/>
           <w:szCs w:val="24"/>
         </w:rPr>
-        <w:t>ipsum</w:t>
+        <w:t>max-width</w:t>
       </w:r>
       <w:proofErr w:type="spellEnd"/>
       <w:r>
@@ -557,15 +529,105 @@
           <w:sz w:val="24"/>
           <w:szCs w:val="24"/>
         </w:rPr>
-        <w:t xml:space="preserve"> tekst i dokumentene:</w:t>
-      </w:r>
-      <w:r>
-        <w:rPr>
-          <w:rFonts w:ascii="Arial" w:hAnsi="Arial" w:cs="Arial"/>
-          <w:sz w:val="24"/>
-          <w:szCs w:val="24"/>
-        </w:rPr>
-        <w:t xml:space="preserve"> </w:t>
+        <w:t xml:space="preserve"> på 1600px. </w:t>
+      </w:r>
+      <w:r>
+        <w:rPr>
+          <w:rFonts w:ascii="Arial" w:hAnsi="Arial" w:cs="Arial"/>
+          <w:sz w:val="24"/>
+          <w:szCs w:val="24"/>
+        </w:rPr>
+        <w:t xml:space="preserve">Først og fremst sitter jeg og skriver </w:t>
+      </w:r>
+      <w:r>
+        <w:rPr>
+          <w:rFonts w:ascii="Arial" w:hAnsi="Arial" w:cs="Arial"/>
+          <w:sz w:val="24"/>
+          <w:szCs w:val="24"/>
+        </w:rPr>
+        <w:t xml:space="preserve">denne eksamen på en 32 tommer skjerm, hvor 1600px føles veldig </w:t>
+      </w:r>
+      <w:r>
+        <w:rPr>
+          <w:rFonts w:ascii="Arial" w:hAnsi="Arial" w:cs="Arial"/>
+          <w:sz w:val="24"/>
+          <w:szCs w:val="24"/>
+        </w:rPr>
+        <w:t>smalt når skjermen er ca. 2500px bred</w:t>
+      </w:r>
+      <w:r>
+        <w:rPr>
+          <w:rFonts w:ascii="Arial" w:hAnsi="Arial" w:cs="Arial"/>
+          <w:sz w:val="24"/>
+          <w:szCs w:val="24"/>
+        </w:rPr>
+        <w:t>. Jeg hadde originalt satt den til 2200px</w:t>
+      </w:r>
+      <w:r>
+        <w:rPr>
+          <w:rFonts w:ascii="Arial" w:hAnsi="Arial" w:cs="Arial"/>
+          <w:sz w:val="24"/>
+          <w:szCs w:val="24"/>
+        </w:rPr>
+        <w:t xml:space="preserve"> før jeg så kravet på 1600px. </w:t>
+      </w:r>
+    </w:p>
+    <w:p>
+      <w:pPr>
+        <w:spacing w:line="360" w:lineRule="auto"/>
+        <w:rPr>
+          <w:rFonts w:ascii="Arial" w:hAnsi="Arial" w:cs="Arial"/>
+          <w:sz w:val="24"/>
+          <w:szCs w:val="24"/>
+        </w:rPr>
+      </w:pPr>
+      <w:r>
+        <w:rPr>
+          <w:rFonts w:ascii="Arial" w:hAnsi="Arial" w:cs="Arial"/>
+          <w:sz w:val="24"/>
+          <w:szCs w:val="24"/>
+        </w:rPr>
+        <w:t>Selve problemet her var at jeg ønsket at bakgrunne</w:t>
+      </w:r>
+      <w:r>
+        <w:rPr>
+          <w:rFonts w:ascii="Arial" w:hAnsi="Arial" w:cs="Arial"/>
+          <w:sz w:val="24"/>
+          <w:szCs w:val="24"/>
+        </w:rPr>
+        <w:t xml:space="preserve">r (farger og </w:t>
+      </w:r>
+      <w:r>
+        <w:rPr>
+          <w:rFonts w:ascii="Arial" w:hAnsi="Arial" w:cs="Arial"/>
+          <w:sz w:val="24"/>
+          <w:szCs w:val="24"/>
+        </w:rPr>
+        <w:t>bakgrunnsbilder/video</w:t>
+      </w:r>
+      <w:r>
+        <w:rPr>
+          <w:rFonts w:ascii="Arial" w:hAnsi="Arial" w:cs="Arial"/>
+          <w:sz w:val="24"/>
+          <w:szCs w:val="24"/>
+        </w:rPr>
+        <w:t>) skulle ta 100% av bredde også over 1600px</w:t>
+      </w:r>
+      <w:r>
+        <w:rPr>
+          <w:rFonts w:ascii="Arial" w:hAnsi="Arial" w:cs="Arial"/>
+          <w:sz w:val="24"/>
+          <w:szCs w:val="24"/>
+        </w:rPr>
+        <w:t xml:space="preserve">, men </w:t>
+      </w:r>
+      <w:r>
+        <w:rPr>
+          <w:rFonts w:ascii="Arial" w:hAnsi="Arial" w:cs="Arial"/>
+          <w:sz w:val="24"/>
+          <w:szCs w:val="24"/>
+        </w:rPr>
+        <w:t xml:space="preserve">innholdet skulle være innenfor 1600px. Bildet under er fra </w:t>
       </w:r>
       <w:hyperlink r:id="rId4" w:history="1">
         <w:r>
@@ -575,7 +637,340 @@
             <w:sz w:val="24"/>
             <w:szCs w:val="24"/>
           </w:rPr>
-          <w:t>https://marketplace.visualstudio.com/items</w:t>
+          <w:t>https://www.dustin.no/</w:t>
+        </w:r>
+      </w:hyperlink>
+      <w:r>
+        <w:rPr>
+          <w:rFonts w:ascii="Arial" w:hAnsi="Arial" w:cs="Arial"/>
+          <w:sz w:val="24"/>
+          <w:szCs w:val="24"/>
+        </w:rPr>
+        <w:t xml:space="preserve"> </w:t>
+      </w:r>
+      <w:r>
+        <w:rPr>
+          <w:rFonts w:ascii="Arial" w:hAnsi="Arial" w:cs="Arial"/>
+          <w:sz w:val="24"/>
+          <w:szCs w:val="24"/>
+        </w:rPr>
+        <w:t xml:space="preserve">og var egentlig noe sånn jeg ønsket å få til. </w:t>
+      </w:r>
+    </w:p>
+    <w:p>
+      <w:pPr>
+        <w:spacing w:line="360" w:lineRule="auto"/>
+        <w:rPr>
+          <w:rFonts w:ascii="Arial" w:hAnsi="Arial" w:cs="Arial"/>
+          <w:sz w:val="24"/>
+          <w:szCs w:val="24"/>
+        </w:rPr>
+      </w:pPr>
+      <w:r>
+        <w:rPr>
+          <w:rFonts w:ascii="Arial" w:hAnsi="Arial" w:cs="Arial"/>
+          <w:sz w:val="24"/>
+          <w:szCs w:val="24"/>
+        </w:rPr>
+        <w:lastRenderedPageBreak/>
+        <w:drawing>
+          <wp:inline distT="0" distB="0" distL="0" distR="0" wp14:anchorId="5D4D195B" wp14:editId="27AC1DAF">
+            <wp:extent cx="5760720" cy="1478280"/>
+            <wp:effectExtent l="0" t="0" r="0" b="7620"/>
+            <wp:docPr id="622769089" name="Bilde 1" descr="Et bilde som inneholder skjermbilde, tekst&#10;&#10;Automatisk generert beskrivelse"/>
+            <wp:cNvGraphicFramePr>
+              <a:graphicFrameLocks xmlns:a="http://schemas.openxmlformats.org/drawingml/2006/main" noChangeAspect="1"/>
+            </wp:cNvGraphicFramePr>
+            <a:graphic xmlns:a="http://schemas.openxmlformats.org/drawingml/2006/main">
+              <a:graphicData uri="http://schemas.openxmlformats.org/drawingml/2006/picture">
+                <pic:pic xmlns:pic="http://schemas.openxmlformats.org/drawingml/2006/picture">
+                  <pic:nvPicPr>
+                    <pic:cNvPr id="622769089" name="Bilde 1" descr="Et bilde som inneholder skjermbilde, tekst&#10;&#10;Automatisk generert beskrivelse"/>
+                    <pic:cNvPicPr/>
+                  </pic:nvPicPr>
+                  <pic:blipFill>
+                    <a:blip r:embed="rId5"/>
+                    <a:stretch>
+                      <a:fillRect/>
+                    </a:stretch>
+                  </pic:blipFill>
+                  <pic:spPr>
+                    <a:xfrm>
+                      <a:off x="0" y="0"/>
+                      <a:ext cx="5760720" cy="1478280"/>
+                    </a:xfrm>
+                    <a:prstGeom prst="rect">
+                      <a:avLst/>
+                    </a:prstGeom>
+                  </pic:spPr>
+                </pic:pic>
+              </a:graphicData>
+            </a:graphic>
+          </wp:inline>
+        </w:drawing>
+      </w:r>
+    </w:p>
+    <w:p>
+      <w:pPr>
+        <w:spacing w:line="360" w:lineRule="auto"/>
+        <w:rPr>
+          <w:rFonts w:ascii="Arial" w:hAnsi="Arial" w:cs="Arial"/>
+          <w:sz w:val="24"/>
+          <w:szCs w:val="24"/>
+        </w:rPr>
+      </w:pPr>
+      <w:r>
+        <w:rPr>
+          <w:rFonts w:ascii="Arial" w:hAnsi="Arial" w:cs="Arial"/>
+          <w:sz w:val="24"/>
+          <w:szCs w:val="24"/>
+        </w:rPr>
+        <w:t xml:space="preserve">En mulig løsning jeg </w:t>
+      </w:r>
+      <w:r>
+        <w:rPr>
+          <w:rFonts w:ascii="Arial" w:hAnsi="Arial" w:cs="Arial"/>
+          <w:sz w:val="24"/>
+          <w:szCs w:val="24"/>
+        </w:rPr>
+        <w:t xml:space="preserve">så for meg var å ha en div eller en annen tag rundt </w:t>
+      </w:r>
+      <w:r>
+        <w:rPr>
+          <w:rFonts w:ascii="Arial" w:hAnsi="Arial" w:cs="Arial"/>
+          <w:sz w:val="24"/>
+          <w:szCs w:val="24"/>
+        </w:rPr>
+        <w:t>innholdet og legge den bak med «z-</w:t>
+      </w:r>
+      <w:proofErr w:type="spellStart"/>
+      <w:r>
+        <w:rPr>
+          <w:rFonts w:ascii="Arial" w:hAnsi="Arial" w:cs="Arial"/>
+          <w:sz w:val="24"/>
+          <w:szCs w:val="24"/>
+        </w:rPr>
+        <w:t>index</w:t>
+      </w:r>
+      <w:proofErr w:type="spellEnd"/>
+      <w:r>
+        <w:rPr>
+          <w:rFonts w:ascii="Arial" w:hAnsi="Arial" w:cs="Arial"/>
+          <w:sz w:val="24"/>
+          <w:szCs w:val="24"/>
+        </w:rPr>
+        <w:t>: -1»</w:t>
+      </w:r>
+      <w:r>
+        <w:rPr>
+          <w:rFonts w:ascii="Arial" w:hAnsi="Arial" w:cs="Arial"/>
+          <w:sz w:val="24"/>
+          <w:szCs w:val="24"/>
+        </w:rPr>
+        <w:t xml:space="preserve"> slik at jeg får skilte innholdet og bakgrunnen ordentlig. </w:t>
+      </w:r>
+      <w:r>
+        <w:rPr>
+          <w:rFonts w:ascii="Arial" w:hAnsi="Arial" w:cs="Arial"/>
+          <w:sz w:val="24"/>
+          <w:szCs w:val="24"/>
+        </w:rPr>
+        <w:t>Det endte med at jeg dessverre ikke fikk til dette</w:t>
+      </w:r>
+      <w:r>
+        <w:rPr>
+          <w:rFonts w:ascii="Arial" w:hAnsi="Arial" w:cs="Arial"/>
+          <w:sz w:val="24"/>
+          <w:szCs w:val="24"/>
+        </w:rPr>
+        <w:t>.</w:t>
+      </w:r>
+    </w:p>
+    <w:p>
+      <w:pPr>
+        <w:spacing w:line="360" w:lineRule="auto"/>
+        <w:rPr>
+          <w:rFonts w:ascii="Arial" w:hAnsi="Arial" w:cs="Arial"/>
+          <w:sz w:val="24"/>
+          <w:szCs w:val="24"/>
+        </w:rPr>
+      </w:pPr>
+    </w:p>
+    <w:p>
+      <w:pPr>
+        <w:spacing w:line="360" w:lineRule="auto"/>
+        <w:rPr>
+          <w:rFonts w:ascii="Arial" w:hAnsi="Arial" w:cs="Arial"/>
+          <w:sz w:val="24"/>
+          <w:szCs w:val="24"/>
+        </w:rPr>
+      </w:pPr>
+    </w:p>
+    <w:p>
+      <w:pPr>
+        <w:spacing w:line="360" w:lineRule="auto"/>
+        <w:rPr>
+          <w:rFonts w:ascii="Arial" w:hAnsi="Arial" w:cs="Arial"/>
+          <w:sz w:val="24"/>
+          <w:szCs w:val="24"/>
+        </w:rPr>
+      </w:pPr>
+      <w:r>
+        <w:rPr>
+          <w:rFonts w:ascii="Arial" w:hAnsi="Arial" w:cs="Arial"/>
+          <w:sz w:val="28"/>
+          <w:szCs w:val="28"/>
+        </w:rPr>
+        <w:t>Kilder</w:t>
+      </w:r>
+      <w:r>
+        <w:rPr>
+          <w:rFonts w:ascii="Arial" w:hAnsi="Arial" w:cs="Arial"/>
+          <w:sz w:val="24"/>
+          <w:szCs w:val="24"/>
+        </w:rPr>
+        <w:t>:</w:t>
+      </w:r>
+    </w:p>
+    <w:p>
+      <w:pPr>
+        <w:spacing w:line="360" w:lineRule="auto"/>
+        <w:rPr>
+          <w:rFonts w:ascii="Arial" w:hAnsi="Arial" w:cs="Arial"/>
+          <w:sz w:val="24"/>
+          <w:szCs w:val="24"/>
+        </w:rPr>
+      </w:pPr>
+      <w:proofErr w:type="spellStart"/>
+      <w:r>
+        <w:rPr>
+          <w:rFonts w:ascii="Arial" w:hAnsi="Arial" w:cs="Arial"/>
+          <w:sz w:val="24"/>
+          <w:szCs w:val="24"/>
+        </w:rPr>
+        <w:t>Lorem</w:t>
+      </w:r>
+      <w:proofErr w:type="spellEnd"/>
+      <w:r>
+        <w:rPr>
+          <w:rFonts w:ascii="Arial" w:hAnsi="Arial" w:cs="Arial"/>
+          <w:sz w:val="24"/>
+          <w:szCs w:val="24"/>
+        </w:rPr>
+        <w:t xml:space="preserve"> </w:t>
+      </w:r>
+      <w:proofErr w:type="spellStart"/>
+      <w:r>
+        <w:rPr>
+          <w:rFonts w:ascii="Arial" w:hAnsi="Arial" w:cs="Arial"/>
+          <w:sz w:val="24"/>
+          <w:szCs w:val="24"/>
+        </w:rPr>
+        <w:t>ipsum</w:t>
+      </w:r>
+      <w:proofErr w:type="spellEnd"/>
+      <w:r>
+        <w:rPr>
+          <w:rFonts w:ascii="Arial" w:hAnsi="Arial" w:cs="Arial"/>
+          <w:sz w:val="24"/>
+          <w:szCs w:val="24"/>
+        </w:rPr>
+        <w:t xml:space="preserve"> tekst i </w:t>
+      </w:r>
+      <w:r>
+        <w:rPr>
+          <w:rFonts w:ascii="Arial" w:hAnsi="Arial" w:cs="Arial"/>
+          <w:sz w:val="24"/>
+          <w:szCs w:val="24"/>
+        </w:rPr>
+        <w:t>html dokumentene</w:t>
+      </w:r>
+      <w:r>
+        <w:rPr>
+          <w:rFonts w:ascii="Arial" w:hAnsi="Arial" w:cs="Arial"/>
+          <w:sz w:val="24"/>
+          <w:szCs w:val="24"/>
+        </w:rPr>
+        <w:t>:</w:t>
+      </w:r>
+      <w:r>
+        <w:rPr>
+          <w:rFonts w:ascii="Arial" w:hAnsi="Arial" w:cs="Arial"/>
+          <w:sz w:val="24"/>
+          <w:szCs w:val="24"/>
+        </w:rPr>
+        <w:t xml:space="preserve"> </w:t>
+      </w:r>
+      <w:hyperlink r:id="rId6" w:history="1">
+        <w:r>
+          <w:rPr>
+            <w:rStyle w:val="Hyperkobling"/>
+            <w:rFonts w:ascii="Arial" w:hAnsi="Arial" w:cs="Arial"/>
+            <w:sz w:val="24"/>
+            <w:szCs w:val="24"/>
+          </w:rPr>
+          <w:t>https://marketplace.visualstudio.com/items?itemName=Tyriar.lorem-ipsum</w:t>
+        </w:r>
+      </w:hyperlink>
+      <w:r>
+        <w:rPr>
+          <w:rFonts w:ascii="Arial" w:hAnsi="Arial" w:cs="Arial"/>
+          <w:sz w:val="24"/>
+          <w:szCs w:val="24"/>
+        </w:rPr>
+        <w:t xml:space="preserve"> </w:t>
+      </w:r>
+    </w:p>
+    <w:p>
+      <w:pPr>
+        <w:spacing w:line="360" w:lineRule="auto"/>
+        <w:rPr>
+          <w:rFonts w:ascii="Arial" w:hAnsi="Arial" w:cs="Arial"/>
+          <w:sz w:val="24"/>
+          <w:szCs w:val="24"/>
+        </w:rPr>
+      </w:pPr>
+      <w:r>
+        <w:rPr>
+          <w:rFonts w:ascii="Arial" w:hAnsi="Arial" w:cs="Arial"/>
+          <w:sz w:val="24"/>
+          <w:szCs w:val="24"/>
+        </w:rPr>
+        <w:t>Placeholder bilde</w:t>
+      </w:r>
+      <w:r>
+        <w:rPr>
+          <w:rFonts w:ascii="Arial" w:hAnsi="Arial" w:cs="Arial"/>
+          <w:sz w:val="24"/>
+          <w:szCs w:val="24"/>
+        </w:rPr>
+        <w:t>r</w:t>
+      </w:r>
+      <w:r>
+        <w:rPr>
+          <w:rFonts w:ascii="Arial" w:hAnsi="Arial" w:cs="Arial"/>
+          <w:sz w:val="24"/>
+          <w:szCs w:val="24"/>
+        </w:rPr>
+        <w:t>:</w:t>
+      </w:r>
+      <w:r>
+        <w:rPr>
+          <w:rFonts w:ascii="Arial" w:hAnsi="Arial" w:cs="Arial"/>
+          <w:sz w:val="24"/>
+          <w:szCs w:val="24"/>
+        </w:rPr>
+        <w:t xml:space="preserve"> </w:t>
+      </w:r>
+      <w:hyperlink r:id="rId7" w:history="1">
+        <w:r>
+          <w:rPr>
+            <w:rStyle w:val="Hyperkobling"/>
+            <w:rFonts w:ascii="Arial" w:hAnsi="Arial" w:cs="Arial"/>
+            <w:sz w:val="24"/>
+            <w:szCs w:val="24"/>
+          </w:rPr>
+          <w:t>https://p</w:t>
         </w:r>
         <w:r>
           <w:rPr>
@@ -584,7 +979,7 @@
             <w:sz w:val="24"/>
             <w:szCs w:val="24"/>
           </w:rPr>
-          <w:t>?</w:t>
+          <w:t>l</w:t>
         </w:r>
         <w:r>
           <w:rPr>
@@ -593,12 +988,139 @@
             <w:sz w:val="24"/>
             <w:szCs w:val="24"/>
           </w:rPr>
-          <w:t>itemName=Tyriar.lorem-ipsum</w:t>
+          <w:t>acehold.co/400x400</w:t>
         </w:r>
       </w:hyperlink>
       <w:r>
         <w:rPr>
           <w:rFonts w:ascii="Arial" w:hAnsi="Arial" w:cs="Arial"/>
+          <w:sz w:val="24"/>
+          <w:szCs w:val="24"/>
+        </w:rPr>
+        <w:t xml:space="preserve"> </w:t>
+      </w:r>
+    </w:p>
+    <w:p>
+      <w:pPr>
+        <w:spacing w:line="360" w:lineRule="auto"/>
+        <w:rPr>
+          <w:rFonts w:ascii="Arial" w:hAnsi="Arial" w:cs="Arial"/>
+          <w:sz w:val="24"/>
+          <w:szCs w:val="24"/>
+        </w:rPr>
+      </w:pPr>
+      <w:proofErr w:type="spellStart"/>
+      <w:r>
+        <w:rPr>
+          <w:rFonts w:ascii="Arial" w:hAnsi="Arial" w:cs="Arial"/>
+          <w:sz w:val="24"/>
+          <w:szCs w:val="24"/>
+        </w:rPr>
+        <w:t>AltumCode</w:t>
+      </w:r>
+      <w:proofErr w:type="spellEnd"/>
+      <w:r>
+        <w:rPr>
+          <w:rFonts w:ascii="Arial" w:hAnsi="Arial" w:cs="Arial"/>
+          <w:sz w:val="24"/>
+          <w:szCs w:val="24"/>
+        </w:rPr>
+        <w:t>. (2018).</w:t>
+      </w:r>
+      <w:r>
+        <w:rPr>
+          <w:rFonts w:ascii="Arial" w:hAnsi="Arial" w:cs="Arial"/>
+          <w:sz w:val="24"/>
+          <w:szCs w:val="24"/>
+        </w:rPr>
+        <w:t xml:space="preserve"> </w:t>
+      </w:r>
+      <w:r>
+        <w:rPr>
+          <w:rFonts w:ascii="Arial" w:hAnsi="Arial" w:cs="Arial"/>
+          <w:i/>
+          <w:iCs/>
+          <w:sz w:val="24"/>
+          <w:szCs w:val="24"/>
+        </w:rPr>
+        <w:t>MacBook Pro</w:t>
+      </w:r>
+      <w:r>
+        <w:rPr>
+          <w:rFonts w:ascii="Arial" w:hAnsi="Arial" w:cs="Arial"/>
+          <w:i/>
+          <w:iCs/>
+          <w:sz w:val="24"/>
+          <w:szCs w:val="24"/>
+        </w:rPr>
+        <w:t xml:space="preserve">. </w:t>
+      </w:r>
+      <w:r>
+        <w:rPr>
+          <w:rFonts w:ascii="Arial" w:hAnsi="Arial" w:cs="Arial"/>
+          <w:sz w:val="24"/>
+          <w:szCs w:val="24"/>
+        </w:rPr>
+        <w:t xml:space="preserve">Hentet 20.11.23 fra </w:t>
+      </w:r>
+      <w:proofErr w:type="spellStart"/>
+      <w:r>
+        <w:rPr>
+          <w:rFonts w:ascii="Arial" w:hAnsi="Arial" w:cs="Arial"/>
+          <w:sz w:val="24"/>
+          <w:szCs w:val="24"/>
+        </w:rPr>
+        <w:t>Unsplash</w:t>
+      </w:r>
+      <w:proofErr w:type="spellEnd"/>
+      <w:r>
+        <w:rPr>
+          <w:rFonts w:ascii="Arial" w:hAnsi="Arial" w:cs="Arial"/>
+          <w:sz w:val="24"/>
+          <w:szCs w:val="24"/>
+        </w:rPr>
+        <w:t xml:space="preserve">: </w:t>
+      </w:r>
+      <w:hyperlink r:id="rId8" w:history="1">
+        <w:r>
+          <w:rPr>
+            <w:rStyle w:val="Hyperkobling"/>
+            <w:rFonts w:ascii="Arial" w:hAnsi="Arial" w:cs="Arial"/>
+            <w:i/>
+            <w:iCs/>
+            <w:sz w:val="24"/>
+            <w:szCs w:val="24"/>
+          </w:rPr>
+          <w:t>https://unsplash.com/photos/macbook-pro</w:t>
+        </w:r>
+        <w:r>
+          <w:rPr>
+            <w:rStyle w:val="Hyperkobling"/>
+            <w:rFonts w:ascii="Arial" w:hAnsi="Arial" w:cs="Arial"/>
+            <w:i/>
+            <w:iCs/>
+            <w:sz w:val="24"/>
+            <w:szCs w:val="24"/>
+          </w:rPr>
+          <w:t>-</w:t>
+        </w:r>
+        <w:r>
+          <w:rPr>
+            <w:rStyle w:val="Hyperkobling"/>
+            <w:rFonts w:ascii="Arial" w:hAnsi="Arial" w:cs="Arial"/>
+            <w:i/>
+            <w:iCs/>
+            <w:sz w:val="24"/>
+            <w:szCs w:val="24"/>
+          </w:rPr>
+          <w:t>dMUt0X3f59Q</w:t>
+        </w:r>
+      </w:hyperlink>
+      <w:r>
+        <w:rPr>
+          <w:rFonts w:ascii="Arial" w:hAnsi="Arial" w:cs="Arial"/>
+          <w:i/>
+          <w:iCs/>
           <w:sz w:val="24"/>
           <w:szCs w:val="24"/>
         </w:rPr>
@@ -1029,7 +1551,6 @@
   <w:style w:type="character" w:default="1" w:styleId="Standardskriftforavsnitt">
     <w:name w:val="Default Paragraph Font"/>
     <w:uiPriority w:val="1"/>
-    <w:semiHidden/>
     <w:unhideWhenUsed/>
   </w:style>
   <w:style w:type="table" w:default="1" w:styleId="Vanligtabell">

</xml_diff>